<commit_message>
Added a line to the document
</commit_message>
<xml_diff>
--- a/JustTesting.docx
+++ b/JustTesting.docx
@@ -2,6 +2,103 @@
 <file path=word/document.xml><?xml version="1.0" encoding="utf-8"?>
 <w:document xmlns:wpc="http://schemas.microsoft.com/office/word/2010/wordprocessingCanvas" xmlns:cx="http://schemas.microsoft.com/office/drawing/2014/chartex" xmlns:cx1="http://schemas.microsoft.com/office/drawing/2015/9/8/chartex" xmlns:cx2="http://schemas.microsoft.com/office/drawing/2015/10/21/chartex" xmlns:cx3="http://schemas.microsoft.com/office/drawing/2016/5/9/chartex" xmlns:cx4="http://schemas.microsoft.com/office/drawing/2016/5/10/chartex" xmlns:cx5="http://schemas.microsoft.com/office/drawing/2016/5/11/chartex" xmlns:cx6="http://schemas.microsoft.com/office/drawing/2016/5/12/chartex" xmlns:cx7="http://schemas.microsoft.com/office/drawing/2016/5/13/chartex" xmlns:cx8="http://schemas.microsoft.com/office/drawing/2016/5/14/chartex" xmlns:mc="http://schemas.openxmlformats.org/markup-compatibility/2006" xmlns:aink="http://schemas.microsoft.com/office/drawing/2016/ink" xmlns:am3d="http://schemas.microsoft.com/office/drawing/2017/model3d" xmlns:o="urn:schemas-microsoft-com:office:office" xmlns:oel="http://schemas.microsoft.com/office/2019/extlst" xmlns:r="http://schemas.openxmlformats.org/officeDocument/2006/relationships" xmlns:m="http://schemas.openxmlformats.org/officeDocument/2006/math" xmlns:v="urn:schemas-microsoft-com:vml" xmlns:wp14="http://schemas.microsoft.com/office/word/2010/wordprocessingDrawing" xmlns:wp="http://schemas.openxmlformats.org/drawingml/2006/wordprocessingDrawing" xmlns:w10="urn:schemas-microsoft-com:office:word" xmlns:w="http://schemas.openxmlformats.org/wordprocessingml/2006/main" xmlns:w14="http://schemas.microsoft.com/office/word/2010/wordml" xmlns:w15="http://schemas.microsoft.com/office/word/2012/wordml" xmlns:w16cex="http://schemas.microsoft.com/office/word/2018/wordml/cex" xmlns:w16cid="http://schemas.microsoft.com/office/word/2016/wordml/cid" xmlns:w16="http://schemas.microsoft.com/office/word/2018/wordml" xmlns:w16sdtdh="http://schemas.microsoft.com/office/word/2020/wordml/sdtdatahash" xmlns:w16se="http://schemas.microsoft.com/office/word/2015/wordml/symex" xmlns:wpg="http://schemas.microsoft.com/office/word/2010/wordprocessingGroup" xmlns:wpi="http://schemas.microsoft.com/office/word/2010/wordprocessingInk" xmlns:wne="http://schemas.microsoft.com/office/word/2006/wordml" xmlns:wps="http://schemas.microsoft.com/office/word/2010/wordprocessingShape" mc:Ignorable="w14 w15 w16se w16cid w16 w16cex w16sdtdh wp14">
   <w:body>
+    <w:p>
+      <w:pPr>
+        <w:shd w:val="clear" w:color="auto" w:fill="F5F6FA"/>
+        <w:tabs>
+          <w:tab w:val="left" w:pos="916"/>
+          <w:tab w:val="left" w:pos="1832"/>
+          <w:tab w:val="left" w:pos="2748"/>
+          <w:tab w:val="left" w:pos="3664"/>
+          <w:tab w:val="left" w:pos="4580"/>
+          <w:tab w:val="left" w:pos="5496"/>
+          <w:tab w:val="left" w:pos="6412"/>
+          <w:tab w:val="left" w:pos="7328"/>
+          <w:tab w:val="left" w:pos="8244"/>
+          <w:tab w:val="left" w:pos="9160"/>
+          <w:tab w:val="left" w:pos="10076"/>
+          <w:tab w:val="left" w:pos="10992"/>
+          <w:tab w:val="left" w:pos="11908"/>
+          <w:tab w:val="left" w:pos="12824"/>
+          <w:tab w:val="left" w:pos="13740"/>
+          <w:tab w:val="left" w:pos="14656"/>
+        </w:tabs>
+        <w:spacing w:after="0" w:line="240" w:lineRule="auto"/>
+        <w:rPr>
+          <w:rFonts w:ascii="Consolas" w:eastAsia="Times New Roman" w:hAnsi="Consolas" w:cs="Courier New"/>
+          <w:color w:val="5C5962"/>
+          <w:sz w:val="18"/>
+          <w:szCs w:val="18"/>
+          <w:bdr w:val="none" w:sz="0" w:space="0" w:color="auto" w:frame="1"/>
+          <w:shd w:val="clear" w:color="auto" w:fill="F5F6FA"/>
+        </w:rPr>
+      </w:pPr>
+      <w:r>
+        <w:rPr>
+          <w:rFonts w:ascii="Consolas" w:eastAsia="Times New Roman" w:hAnsi="Consolas" w:cs="Courier New"/>
+          <w:color w:val="5C5962"/>
+          <w:sz w:val="18"/>
+          <w:szCs w:val="18"/>
+          <w:bdr w:val="none" w:sz="0" w:space="0" w:color="auto" w:frame="1"/>
+          <w:shd w:val="clear" w:color="auto" w:fill="F5F6FA"/>
+        </w:rPr>
+        <w:t>Just</w:t>
+      </w:r>
+      <w:r>
+        <w:rPr>
+          <w:rFonts w:ascii="Consolas" w:eastAsia="Times New Roman" w:hAnsi="Consolas" w:cs="Courier New"/>
+          <w:color w:val="5C5962"/>
+          <w:sz w:val="18"/>
+          <w:szCs w:val="18"/>
+          <w:bdr w:val="none" w:sz="0" w:space="0" w:color="auto" w:frame="1"/>
+          <w:shd w:val="clear" w:color="auto" w:fill="F5F6FA"/>
+        </w:rPr>
+        <w:t xml:space="preserve"> </w:t>
+      </w:r>
+      <w:r>
+        <w:rPr>
+          <w:rFonts w:ascii="Consolas" w:eastAsia="Times New Roman" w:hAnsi="Consolas" w:cs="Courier New"/>
+          <w:color w:val="5C5962"/>
+          <w:sz w:val="18"/>
+          <w:szCs w:val="18"/>
+          <w:bdr w:val="none" w:sz="0" w:space="0" w:color="auto" w:frame="1"/>
+          <w:shd w:val="clear" w:color="auto" w:fill="F5F6FA"/>
+        </w:rPr>
+        <w:t>Testing</w:t>
+      </w:r>
+    </w:p>
+    <w:p>
+      <w:pPr>
+        <w:shd w:val="clear" w:color="auto" w:fill="F5F6FA"/>
+        <w:tabs>
+          <w:tab w:val="left" w:pos="916"/>
+          <w:tab w:val="left" w:pos="1832"/>
+          <w:tab w:val="left" w:pos="2748"/>
+          <w:tab w:val="left" w:pos="3664"/>
+          <w:tab w:val="left" w:pos="4580"/>
+          <w:tab w:val="left" w:pos="5496"/>
+          <w:tab w:val="left" w:pos="6412"/>
+          <w:tab w:val="left" w:pos="7328"/>
+          <w:tab w:val="left" w:pos="8244"/>
+          <w:tab w:val="left" w:pos="9160"/>
+          <w:tab w:val="left" w:pos="10076"/>
+          <w:tab w:val="left" w:pos="10992"/>
+          <w:tab w:val="left" w:pos="11908"/>
+          <w:tab w:val="left" w:pos="12824"/>
+          <w:tab w:val="left" w:pos="13740"/>
+          <w:tab w:val="left" w:pos="14656"/>
+        </w:tabs>
+        <w:spacing w:after="0" w:line="240" w:lineRule="auto"/>
+        <w:rPr>
+          <w:rFonts w:ascii="Consolas" w:eastAsia="Times New Roman" w:hAnsi="Consolas" w:cs="Courier New"/>
+          <w:color w:val="5C5962"/>
+          <w:sz w:val="18"/>
+          <w:szCs w:val="18"/>
+          <w:bdr w:val="none" w:sz="0" w:space="0" w:color="auto" w:frame="1"/>
+          <w:shd w:val="clear" w:color="auto" w:fill="F5F6FA"/>
+        </w:rPr>
+      </w:pPr>
+    </w:p>
     <w:p>
       <w:pPr>
         <w:shd w:val="clear" w:color="auto" w:fill="F5F6FA"/>
@@ -40,29 +137,7 @@
           <w:bdr w:val="none" w:sz="0" w:space="0" w:color="auto" w:frame="1"/>
           <w:shd w:val="clear" w:color="auto" w:fill="F5F6FA"/>
         </w:rPr>
-        <w:t>Just</w:t>
-      </w:r>
-      <w:r>
-        <w:rPr>
-          <w:rFonts w:ascii="Consolas" w:eastAsia="Times New Roman" w:hAnsi="Consolas" w:cs="Courier New"/>
-          <w:color w:val="5C5962"/>
-          <w:sz w:val="18"/>
-          <w:szCs w:val="18"/>
-          <w:bdr w:val="none" w:sz="0" w:space="0" w:color="auto" w:frame="1"/>
-          <w:shd w:val="clear" w:color="auto" w:fill="F5F6FA"/>
-        </w:rPr>
-        <w:t xml:space="preserve"> </w:t>
-      </w:r>
-      <w:r>
-        <w:rPr>
-          <w:rFonts w:ascii="Consolas" w:eastAsia="Times New Roman" w:hAnsi="Consolas" w:cs="Courier New"/>
-          <w:color w:val="5C5962"/>
-          <w:sz w:val="18"/>
-          <w:szCs w:val="18"/>
-          <w:bdr w:val="none" w:sz="0" w:space="0" w:color="auto" w:frame="1"/>
-          <w:shd w:val="clear" w:color="auto" w:fill="F5F6FA"/>
-        </w:rPr>
-        <w:t>Testing</w:t>
+        <w:t xml:space="preserve">Thank you very much </w:t>
       </w:r>
     </w:p>
     <w:p>

</xml_diff>